<commit_message>
Update and add all file
</commit_message>
<xml_diff>
--- a/Go_code/huongdan/Golang_guide.docx
+++ b/Go_code/huongdan/Golang_guide.docx
@@ -1266,6 +1266,53 @@
       </w:pPr>
     </w:p>
     <w:p>
+      <w:pPr>
+        <w:rPr>
+          <w:lang w:val="vi-VN"/>
+        </w:rPr>
+      </w:pPr>
+      <w:r>
+        <w:rPr>
+          <w:lang w:val="vi-VN"/>
+        </w:rPr>
+        <w:t>for ;i &lt;= 10; {</w:t>
+      </w:r>
+    </w:p>
+    <w:p>
+      <w:pPr>
+        <w:rPr>
+          <w:lang w:val="vi-VN"/>
+        </w:rPr>
+      </w:pPr>
+      <w:r>
+        <w:rPr>
+          <w:lang w:val="vi-VN"/>
+        </w:rPr>
+        <w:tab/>
+        <w:t>i+=2</w:t>
+      </w:r>
+    </w:p>
+    <w:p>
+      <w:pPr>
+        <w:rPr>
+          <w:lang w:val="vi-VN"/>
+        </w:rPr>
+      </w:pPr>
+      <w:r>
+        <w:rPr>
+          <w:lang w:val="vi-VN"/>
+        </w:rPr>
+        <w:t>}</w:t>
+      </w:r>
+    </w:p>
+    <w:p>
+      <w:pPr>
+        <w:rPr>
+          <w:lang w:val="vi-VN"/>
+        </w:rPr>
+      </w:pPr>
+    </w:p>
+    <w:p>
       <w:r>
         <w:t xml:space="preserve">for </w:t>
       </w:r>
@@ -1438,6 +1485,7 @@
     </w:p>
     <w:p>
       <w:r>
+        <w:lastRenderedPageBreak/>
         <w:t>func main() {</w:t>
       </w:r>
     </w:p>
@@ -1655,6 +1703,7 @@
     </w:p>
     <w:p>
       <w:r>
+        <w:lastRenderedPageBreak/>
         <w:t xml:space="preserve">  member3 datatype;</w:t>
       </w:r>
     </w:p>
@@ -1671,7 +1720,6 @@
     <w:p/>
     <w:p>
       <w:r>
-        <w:lastRenderedPageBreak/>
         <w:t>type Person struct {</w:t>
       </w:r>
     </w:p>
@@ -3658,6 +3706,91 @@
       <w:contextualSpacing/>
     </w:pPr>
   </w:style>
+  <w:style w:type="paragraph" w:styleId="HTMLPreformatted">
+    <w:name w:val="HTML Preformatted"/>
+    <w:basedOn w:val="Normal"/>
+    <w:link w:val="HTMLPreformattedChar"/>
+    <w:uiPriority w:val="99"/>
+    <w:semiHidden/>
+    <w:unhideWhenUsed/>
+    <w:rsid w:val="00137934"/>
+    <w:pPr>
+      <w:tabs>
+        <w:tab w:val="left" w:pos="916"/>
+        <w:tab w:val="left" w:pos="1832"/>
+        <w:tab w:val="left" w:pos="2748"/>
+        <w:tab w:val="left" w:pos="3664"/>
+        <w:tab w:val="left" w:pos="4580"/>
+        <w:tab w:val="left" w:pos="5496"/>
+        <w:tab w:val="left" w:pos="6412"/>
+        <w:tab w:val="left" w:pos="7328"/>
+        <w:tab w:val="left" w:pos="8244"/>
+        <w:tab w:val="left" w:pos="9160"/>
+        <w:tab w:val="left" w:pos="10076"/>
+        <w:tab w:val="left" w:pos="10992"/>
+        <w:tab w:val="left" w:pos="11908"/>
+        <w:tab w:val="left" w:pos="12824"/>
+        <w:tab w:val="left" w:pos="13740"/>
+        <w:tab w:val="left" w:pos="14656"/>
+      </w:tabs>
+      <w:spacing w:after="0" w:line="240" w:lineRule="auto"/>
+    </w:pPr>
+    <w:rPr>
+      <w:rFonts w:ascii="Courier New" w:eastAsia="Times New Roman" w:hAnsi="Courier New" w:cs="Courier New"/>
+      <w:kern w:val="0"/>
+      <w:sz w:val="20"/>
+      <w:szCs w:val="20"/>
+      <w14:ligatures w14:val="none"/>
+    </w:rPr>
+  </w:style>
+  <w:style w:type="character" w:customStyle="1" w:styleId="HTMLPreformattedChar">
+    <w:name w:val="HTML Preformatted Char"/>
+    <w:basedOn w:val="DefaultParagraphFont"/>
+    <w:link w:val="HTMLPreformatted"/>
+    <w:uiPriority w:val="99"/>
+    <w:semiHidden/>
+    <w:rsid w:val="00137934"/>
+    <w:rPr>
+      <w:rFonts w:ascii="Courier New" w:eastAsia="Times New Roman" w:hAnsi="Courier New" w:cs="Courier New"/>
+      <w:kern w:val="0"/>
+      <w:sz w:val="20"/>
+      <w:szCs w:val="20"/>
+      <w14:ligatures w14:val="none"/>
+    </w:rPr>
+  </w:style>
+  <w:style w:type="character" w:styleId="HTMLCode">
+    <w:name w:val="HTML Code"/>
+    <w:basedOn w:val="DefaultParagraphFont"/>
+    <w:uiPriority w:val="99"/>
+    <w:semiHidden/>
+    <w:unhideWhenUsed/>
+    <w:rsid w:val="00137934"/>
+    <w:rPr>
+      <w:rFonts w:ascii="Courier New" w:eastAsia="Times New Roman" w:hAnsi="Courier New" w:cs="Courier New"/>
+      <w:sz w:val="20"/>
+      <w:szCs w:val="20"/>
+    </w:rPr>
+  </w:style>
+  <w:style w:type="character" w:customStyle="1" w:styleId="hljs-keyword">
+    <w:name w:val="hljs-keyword"/>
+    <w:basedOn w:val="DefaultParagraphFont"/>
+    <w:rsid w:val="00137934"/>
+  </w:style>
+  <w:style w:type="character" w:customStyle="1" w:styleId="hljs-number">
+    <w:name w:val="hljs-number"/>
+    <w:basedOn w:val="DefaultParagraphFont"/>
+    <w:rsid w:val="00137934"/>
+  </w:style>
+  <w:style w:type="character" w:customStyle="1" w:styleId="hljs-comment">
+    <w:name w:val="hljs-comment"/>
+    <w:basedOn w:val="DefaultParagraphFont"/>
+    <w:rsid w:val="00137934"/>
+  </w:style>
+  <w:style w:type="character" w:customStyle="1" w:styleId="hljs-string">
+    <w:name w:val="hljs-string"/>
+    <w:basedOn w:val="DefaultParagraphFont"/>
+    <w:rsid w:val="00137934"/>
+  </w:style>
 </w:styles>
 </file>
 

</xml_diff>